<commit_message>
Added Project Definition to technical report.
</commit_message>
<xml_diff>
--- a/docs/requirements/technical_report.docx
+++ b/docs/requirements/technical_report.docx
@@ -134,8 +134,6 @@
           <w:szCs w:val="32"/>
         </w:rPr>
       </w:pPr>
-      <w:bookmarkStart w:id="0" w:name="_GoBack"/>
-      <w:bookmarkEnd w:id="0"/>
       <w:r>
         <w:rPr>
           <w:sz w:val="32"/>
@@ -184,61 +182,100 @@
           <w:szCs w:val="32"/>
         </w:rPr>
       </w:pPr>
+      <w:proofErr w:type="spellStart"/>
       <w:r>
         <w:rPr>
           <w:sz w:val="32"/>
           <w:szCs w:val="32"/>
         </w:rPr>
-        <w:t>Jamie Weathers</w:t>
-      </w:r>
-    </w:p>
-    <w:p>
-      <w:r>
-        <w:tab/>
-      </w:r>
-      <w:r>
-        <w:tab/>
-      </w:r>
-      <w:r>
-        <w:tab/>
-      </w:r>
-      <w:r>
-        <w:tab/>
-      </w:r>
-    </w:p>
-    <w:p>
-      <w:r>
-        <w:br w:type="page"/>
-      </w:r>
-    </w:p>
-    <w:p>
-      <w:pPr>
+        <w:t>H</w:t>
+      </w:r>
+      <w:r>
         <w:rPr>
           <w:sz w:val="32"/>
           <w:szCs w:val="32"/>
         </w:rPr>
-      </w:pPr>
-      <w:r>
-        <w:lastRenderedPageBreak/>
-        <w:tab/>
-      </w:r>
-      <w:r>
-        <w:tab/>
-      </w:r>
-      <w:r>
-        <w:tab/>
-      </w:r>
-      <w:r>
-        <w:tab/>
-      </w:r>
-      <w:r>
-        <w:tab/>
+        <w:t>i</w:t>
       </w:r>
       <w:r>
         <w:rPr>
           <w:sz w:val="32"/>
           <w:szCs w:val="32"/>
         </w:rPr>
+        <w:t>eu</w:t>
+      </w:r>
+      <w:proofErr w:type="spellEnd"/>
+      <w:r>
+        <w:rPr>
+          <w:sz w:val="32"/>
+          <w:szCs w:val="32"/>
+        </w:rPr>
+        <w:t xml:space="preserve"> Vo</w:t>
+      </w:r>
+    </w:p>
+    <w:p>
+      <w:pPr>
+        <w:jc w:val="center"/>
+        <w:rPr>
+          <w:sz w:val="32"/>
+          <w:szCs w:val="32"/>
+        </w:rPr>
+      </w:pPr>
+      <w:r>
+        <w:rPr>
+          <w:sz w:val="32"/>
+          <w:szCs w:val="32"/>
+        </w:rPr>
+        <w:t>Jamie Weathers</w:t>
+      </w:r>
+    </w:p>
+    <w:p>
+      <w:r>
+        <w:tab/>
+      </w:r>
+      <w:r>
+        <w:tab/>
+      </w:r>
+      <w:r>
+        <w:tab/>
+      </w:r>
+      <w:r>
+        <w:tab/>
+      </w:r>
+    </w:p>
+    <w:p>
+      <w:r>
+        <w:br w:type="page"/>
+      </w:r>
+    </w:p>
+    <w:p>
+      <w:pPr>
+        <w:rPr>
+          <w:sz w:val="32"/>
+          <w:szCs w:val="32"/>
+        </w:rPr>
+      </w:pPr>
+      <w:r>
+        <w:lastRenderedPageBreak/>
+        <w:tab/>
+      </w:r>
+      <w:r>
+        <w:tab/>
+      </w:r>
+      <w:r>
+        <w:tab/>
+      </w:r>
+      <w:r>
+        <w:tab/>
+      </w:r>
+      <w:r>
+        <w:tab/>
+      </w:r>
+      <w:r>
+        <w:rPr>
+          <w:sz w:val="32"/>
+          <w:szCs w:val="32"/>
+        </w:rPr>
         <w:t>Table of Contents</w:t>
       </w:r>
     </w:p>
@@ -986,14 +1023,7 @@
           <w:sz w:val="24"/>
           <w:szCs w:val="24"/>
         </w:rPr>
-        <w:t>DataF</w:t>
-      </w:r>
-      <w:r>
-        <w:rPr>
-          <w:sz w:val="24"/>
-          <w:szCs w:val="24"/>
-        </w:rPr>
-        <w:t>low</w:t>
+        <w:t>DataFlow</w:t>
       </w:r>
       <w:proofErr w:type="spellEnd"/>
     </w:p>
@@ -1180,14 +1210,7 @@
           <w:sz w:val="24"/>
           <w:szCs w:val="24"/>
         </w:rPr>
-        <w:t>Sy</w:t>
-      </w:r>
-      <w:r>
-        <w:rPr>
-          <w:sz w:val="24"/>
-          <w:szCs w:val="24"/>
-        </w:rPr>
-        <w:t>stem (Tables and Description)</w:t>
+        <w:t>System (Tables and Description)</w:t>
       </w:r>
     </w:p>
     <w:p>
@@ -1301,14 +1324,7 @@
           <w:sz w:val="24"/>
           <w:szCs w:val="24"/>
         </w:rPr>
-        <w:t>Big - O analysis of overall System and Sub-Sy</w:t>
-      </w:r>
-      <w:r>
-        <w:rPr>
-          <w:sz w:val="24"/>
-          <w:szCs w:val="24"/>
-        </w:rPr>
-        <w:t>stems</w:t>
+        <w:t>Big - O analysis of overall System and Sub-Systems</w:t>
       </w:r>
     </w:p>
     <w:p>
@@ -1702,14 +1718,7 @@
           <w:sz w:val="24"/>
           <w:szCs w:val="24"/>
         </w:rPr>
-        <w:t>R</w:t>
-      </w:r>
-      <w:r>
-        <w:rPr>
-          <w:sz w:val="24"/>
-          <w:szCs w:val="24"/>
-        </w:rPr>
-        <w:t>efined design (Diagram and Description)</w:t>
+        <w:t>Refined design (Diagram and Description)</w:t>
       </w:r>
     </w:p>
     <w:p>
@@ -1909,15 +1918,7 @@
           <w:sz w:val="24"/>
           <w:szCs w:val="24"/>
         </w:rPr>
-        <w:t xml:space="preserve">Individual </w:t>
-      </w:r>
-      <w:r>
-        <w:rPr>
-          <w:i/>
-          <w:sz w:val="24"/>
-          <w:szCs w:val="24"/>
-        </w:rPr>
-        <w:t xml:space="preserve">responsibility </w:t>
+        <w:t xml:space="preserve">Individual responsibility </w:t>
       </w:r>
     </w:p>
     <w:p>
@@ -2077,14 +2078,7 @@
           <w:sz w:val="24"/>
           <w:szCs w:val="24"/>
         </w:rPr>
-        <w:t xml:space="preserve">Refined </w:t>
-      </w:r>
-      <w:r>
-        <w:rPr>
-          <w:sz w:val="24"/>
-          <w:szCs w:val="24"/>
-        </w:rPr>
-        <w:t>model</w:t>
+        <w:t>Refined model</w:t>
       </w:r>
       <w:r>
         <w:t xml:space="preserve"> </w:t>
@@ -2500,14 +2494,7 @@
           <w:sz w:val="24"/>
           <w:szCs w:val="24"/>
         </w:rPr>
-        <w:t>Refined design (Diagram an</w:t>
-      </w:r>
-      <w:r>
-        <w:rPr>
-          <w:sz w:val="24"/>
-          <w:szCs w:val="24"/>
-        </w:rPr>
-        <w:t>d Description)</w:t>
+        <w:t>Refined design (Diagram and Description)</w:t>
       </w:r>
     </w:p>
     <w:p>
@@ -2853,14 +2840,7 @@
           <w:sz w:val="24"/>
           <w:szCs w:val="24"/>
         </w:rPr>
-        <w:t>Changes from initial mod</w:t>
-      </w:r>
-      <w:r>
-        <w:rPr>
-          <w:sz w:val="24"/>
-          <w:szCs w:val="24"/>
-        </w:rPr>
-        <w:t>el</w:t>
+        <w:t>Changes from initial model</w:t>
       </w:r>
     </w:p>
     <w:p>
@@ -3343,41 +3323,146 @@
           <w:sz w:val="24"/>
           <w:szCs w:val="24"/>
         </w:rPr>
-        <w:t xml:space="preserve"> contribute to the team’s goals and objectives, and develo</w:t>
-      </w:r>
-      <w:r>
-        <w:rPr>
+        <w:t xml:space="preserve"> contribute to the team’s goals and objectives, and develop your subsystem/s, write your documents and slides.</w:t>
+      </w:r>
+    </w:p>
+    <w:p>
+      <w:r>
+        <w:tab/>
+      </w:r>
+      <w:r>
+        <w:tab/>
+      </w:r>
+      <w:r>
+        <w:tab/>
+      </w:r>
+      <w:r>
+        <w:tab/>
+      </w:r>
+    </w:p>
+    <w:p>
+      <w:r>
+        <w:tab/>
+      </w:r>
+      <w:r>
+        <w:tab/>
+      </w:r>
+      <w:r>
+        <w:tab/>
+      </w:r>
+    </w:p>
+    <w:p>
+      <w:r>
+        <w:br w:type="page"/>
+      </w:r>
+    </w:p>
+    <w:p>
+      <w:pPr>
+        <w:jc w:val="center"/>
+        <w:rPr>
+          <w:rFonts w:asciiTheme="majorHAnsi" w:hAnsiTheme="majorHAnsi" w:cstheme="majorHAnsi"/>
           <w:b/>
-          <w:i/>
-          <w:sz w:val="24"/>
-          <w:szCs w:val="24"/>
-        </w:rPr>
-        <w:t>p your subsystem/s, write your documents and slides.</w:t>
-      </w:r>
-    </w:p>
-    <w:p>
-      <w:r>
-        <w:tab/>
-      </w:r>
-      <w:r>
-        <w:tab/>
-      </w:r>
-      <w:r>
-        <w:tab/>
-      </w:r>
-      <w:r>
-        <w:tab/>
-      </w:r>
-    </w:p>
-    <w:p>
-      <w:r>
-        <w:tab/>
-      </w:r>
-      <w:r>
-        <w:tab/>
-      </w:r>
-      <w:r>
-        <w:tab/>
+          <w:bCs/>
+          <w:sz w:val="32"/>
+          <w:szCs w:val="32"/>
+        </w:rPr>
+      </w:pPr>
+      <w:r>
+        <w:rPr>
+          <w:rFonts w:asciiTheme="majorHAnsi" w:hAnsiTheme="majorHAnsi" w:cstheme="majorHAnsi"/>
+          <w:b/>
+          <w:bCs/>
+          <w:sz w:val="32"/>
+          <w:szCs w:val="32"/>
+        </w:rPr>
+        <w:lastRenderedPageBreak/>
+        <w:t>Overview</w:t>
+      </w:r>
+    </w:p>
+    <w:p>
+      <w:pPr>
+        <w:jc w:val="center"/>
+        <w:rPr>
+          <w:rFonts w:asciiTheme="majorHAnsi" w:hAnsiTheme="majorHAnsi" w:cstheme="majorHAnsi"/>
+          <w:b/>
+          <w:bCs/>
+          <w:sz w:val="32"/>
+          <w:szCs w:val="32"/>
+        </w:rPr>
+      </w:pPr>
+    </w:p>
+    <w:p>
+      <w:pPr>
+        <w:jc w:val="both"/>
+        <w:rPr>
+          <w:rFonts w:asciiTheme="majorHAnsi" w:hAnsiTheme="majorHAnsi" w:cstheme="majorHAnsi"/>
+        </w:rPr>
+      </w:pPr>
+      <w:r>
+        <w:rPr>
+          <w:rFonts w:asciiTheme="majorHAnsi" w:hAnsiTheme="majorHAnsi" w:cstheme="majorHAnsi"/>
+        </w:rPr>
+        <w:t xml:space="preserve">Currently, the Internet is a bit of a mess. No one knows what is real? what is fake? up, down, left, right, etc. If we want to know what friends are up to, we go to Facebook or Instagram or Twitter. If we want to watch something, we go to Netflix, or YouTube, or Hulu, or Amazon. If we want to sell ourselves to a company, we go to LinkedIn, or Monster, or Indeed, or Handshake. What if, instead of crawling all over the Internet to get what we wanted, we had the Internet come to us? What if we had our own domain </w:t>
+      </w:r>
+      <w:r>
+        <w:rPr>
+          <w:rFonts w:asciiTheme="majorHAnsi" w:hAnsiTheme="majorHAnsi" w:cstheme="majorHAnsi"/>
+        </w:rPr>
+        <w:t>that was fed</w:t>
+      </w:r>
+      <w:r>
+        <w:rPr>
+          <w:rFonts w:asciiTheme="majorHAnsi" w:hAnsiTheme="majorHAnsi" w:cstheme="majorHAnsi"/>
+        </w:rPr>
+        <w:t xml:space="preserve"> with our </w:t>
+      </w:r>
+      <w:r>
+        <w:rPr>
+          <w:rFonts w:asciiTheme="majorHAnsi" w:hAnsiTheme="majorHAnsi" w:cstheme="majorHAnsi"/>
+        </w:rPr>
+        <w:t xml:space="preserve">specific </w:t>
+      </w:r>
+      <w:r>
+        <w:rPr>
+          <w:rFonts w:asciiTheme="majorHAnsi" w:hAnsiTheme="majorHAnsi" w:cstheme="majorHAnsi"/>
+        </w:rPr>
+        <w:t>interests</w:t>
+      </w:r>
+      <w:r>
+        <w:rPr>
+          <w:rFonts w:asciiTheme="majorHAnsi" w:hAnsiTheme="majorHAnsi" w:cstheme="majorHAnsi"/>
+        </w:rPr>
+        <w:t>, wants, and desir</w:t>
+      </w:r>
+      <w:bookmarkStart w:id="0" w:name="_GoBack"/>
+      <w:bookmarkEnd w:id="0"/>
+      <w:r>
+        <w:rPr>
+          <w:rFonts w:asciiTheme="majorHAnsi" w:hAnsiTheme="majorHAnsi" w:cstheme="majorHAnsi"/>
+        </w:rPr>
+        <w:t>es?</w:t>
+      </w:r>
+    </w:p>
+    <w:p>
+      <w:pPr>
+        <w:jc w:val="both"/>
+        <w:rPr>
+          <w:rFonts w:asciiTheme="majorHAnsi" w:hAnsiTheme="majorHAnsi" w:cstheme="majorHAnsi"/>
+        </w:rPr>
+      </w:pPr>
+    </w:p>
+    <w:p>
+      <w:pPr>
+        <w:jc w:val="both"/>
+        <w:rPr>
+          <w:rFonts w:asciiTheme="majorHAnsi" w:hAnsiTheme="majorHAnsi" w:cstheme="majorHAnsi"/>
+        </w:rPr>
+      </w:pPr>
+      <w:r>
+        <w:rPr>
+          <w:rFonts w:asciiTheme="majorHAnsi" w:hAnsiTheme="majorHAnsi" w:cstheme="majorHAnsi"/>
+        </w:rPr>
+        <w:t>Welcome, Featurama. Featurama is the website that features an individual user's specific interest. A user creates a profile that asks for what the user is interested in. Based on the user's feedback, a website is created for the user that the user can populate it with what they want. It will marry idea of social networking of Facebook with the pinned boards of Pinterest, but instead of boards, users can create lists that they share and like to create social commentary with other like users.</w:t>
       </w:r>
     </w:p>
     <w:p>

</xml_diff>